<commit_message>
Feature | Improved Scraping * Updated deployment files
</commit_message>
<xml_diff>
--- a/checkpoint_report.docx
+++ b/checkpoint_report.docx
@@ -1,14 +1,14 @@
 
 <file path=word/document.xml><?xml version="1.0" encoding="utf-8"?>
-<w:document xmlns:mc="http://schemas.openxmlformats.org/markup-compatibility/2006" xmlns:o="urn:schemas-microsoft-com:office:office" xmlns:r="http://schemas.openxmlformats.org/officeDocument/2006/relationships" xmlns:m="http://schemas.openxmlformats.org/officeDocument/2006/math" xmlns:v="urn:schemas-microsoft-com:vml" xmlns:wp="http://schemas.openxmlformats.org/drawingml/2006/wordprocessingDrawing" xmlns:w10="urn:schemas-microsoft-com:office:word" xmlns:w="http://schemas.openxmlformats.org/wordprocessingml/2006/main" xmlns:wne="http://schemas.microsoft.com/office/word/2006/wordml" xmlns:sl="http://schemas.openxmlformats.org/schemaLibrary/2006/main" xmlns:a="http://schemas.openxmlformats.org/drawingml/2006/main" xmlns:pic="http://schemas.openxmlformats.org/drawingml/2006/picture" xmlns:c="http://schemas.openxmlformats.org/drawingml/2006/chart" xmlns:lc="http://schemas.openxmlformats.org/drawingml/2006/lockedCanvas" xmlns:dgm="http://schemas.openxmlformats.org/drawingml/2006/diagram" xmlns:wps="http://schemas.microsoft.com/office/word/2010/wordprocessingShape" xmlns:wpg="http://schemas.microsoft.com/office/word/2010/wordprocessingGroup" xmlns:w14="http://schemas.microsoft.com/office/word/2010/wordml" xmlns:w15="http://schemas.microsoft.com/office/word/2012/wordml">
+<w:document xmlns:wpc="http://schemas.microsoft.com/office/word/2010/wordprocessingCanvas" xmlns:cx="http://schemas.microsoft.com/office/drawing/2014/chartex" xmlns:cx1="http://schemas.microsoft.com/office/drawing/2015/9/8/chartex" xmlns:cx2="http://schemas.microsoft.com/office/drawing/2015/10/21/chartex" xmlns:cx3="http://schemas.microsoft.com/office/drawing/2016/5/9/chartex" xmlns:cx4="http://schemas.microsoft.com/office/drawing/2016/5/10/chartex" xmlns:cx5="http://schemas.microsoft.com/office/drawing/2016/5/11/chartex" xmlns:cx6="http://schemas.microsoft.com/office/drawing/2016/5/12/chartex" xmlns:cx7="http://schemas.microsoft.com/office/drawing/2016/5/13/chartex" xmlns:cx8="http://schemas.microsoft.com/office/drawing/2016/5/14/chartex" xmlns:mc="http://schemas.openxmlformats.org/markup-compatibility/2006" xmlns:aink="http://schemas.microsoft.com/office/drawing/2016/ink" xmlns:am3d="http://schemas.microsoft.com/office/drawing/2017/model3d" xmlns:o="urn:schemas-microsoft-com:office:office" xmlns:r="http://schemas.openxmlformats.org/officeDocument/2006/relationships" xmlns:m="http://schemas.openxmlformats.org/officeDocument/2006/math" xmlns:v="urn:schemas-microsoft-com:vml" xmlns:wp14="http://schemas.microsoft.com/office/word/2010/wordprocessingDrawing" xmlns:wp="http://schemas.openxmlformats.org/drawingml/2006/wordprocessingDrawing" xmlns:w10="urn:schemas-microsoft-com:office:word" xmlns:w="http://schemas.openxmlformats.org/wordprocessingml/2006/main" xmlns:w14="http://schemas.microsoft.com/office/word/2010/wordml" xmlns:w15="http://schemas.microsoft.com/office/word/2012/wordml" xmlns:w16cex="http://schemas.microsoft.com/office/word/2018/wordml/cex" xmlns:w16cid="http://schemas.microsoft.com/office/word/2016/wordml/cid" xmlns:w16="http://schemas.microsoft.com/office/word/2018/wordml" xmlns:w16se="http://schemas.microsoft.com/office/word/2015/wordml/symex" xmlns:wpg="http://schemas.microsoft.com/office/word/2010/wordprocessingGroup" xmlns:wpi="http://schemas.microsoft.com/office/word/2010/wordprocessingInk" xmlns:wne="http://schemas.microsoft.com/office/word/2006/wordml" xmlns:wps="http://schemas.microsoft.com/office/word/2010/wordprocessingShape" mc:Ignorable="w14 w15 w16se w16cid w16 w16cex wp14">
   <w:body>
     <w:p>
       <w:pPr>
-        <w:shd w:fill="ffffff" w:val="clear"/>
+        <w:shd w:val="clear" w:color="auto" w:fill="FFFFFF"/>
         <w:spacing w:after="280" w:line="240" w:lineRule="auto"/>
         <w:jc w:val="center"/>
         <w:rPr>
-          <w:rFonts w:ascii="Arial" w:cs="Arial" w:eastAsia="Arial" w:hAnsi="Arial"/>
+          <w:rFonts w:ascii="Arial" w:eastAsia="Arial" w:hAnsi="Arial" w:cs="Arial"/>
           <w:color w:val="222222"/>
           <w:sz w:val="28"/>
           <w:szCs w:val="28"/>
@@ -16,48 +16,50 @@
       </w:pPr>
       <w:r>
         <w:rPr>
-          <w:rFonts w:ascii="Arial" w:cs="Arial" w:eastAsia="Arial" w:hAnsi="Arial"/>
-          <w:b w:val="1"/>
+          <w:rFonts w:ascii="Arial" w:eastAsia="Arial" w:hAnsi="Arial" w:cs="Arial"/>
+          <w:b/>
           <w:color w:val="222222"/>
           <w:sz w:val="28"/>
           <w:szCs w:val="28"/>
-          <w:rtl w:val="0"/>
-        </w:rPr>
-        <w:t xml:space="preserve">Research Aggregator</w:t>
-      </w:r>
-      <w:r>
-        <w:rPr>
-          <w:rFonts w:ascii="Arial" w:cs="Arial" w:eastAsia="Arial" w:hAnsi="Arial"/>
+        </w:rPr>
+        <w:t>Re=S</w:t>
+      </w:r>
+      <w:r>
+        <w:rPr>
+          <w:rFonts w:ascii="Arial" w:eastAsia="Arial" w:hAnsi="Arial" w:cs="Arial"/>
+          <w:b/>
           <w:color w:val="222222"/>
           <w:sz w:val="28"/>
           <w:szCs w:val="28"/>
-          <w:rtl w:val="0"/>
+        </w:rPr>
+        <w:t>earch Aggregator</w:t>
+      </w:r>
+      <w:r>
+        <w:rPr>
+          <w:rFonts w:ascii="Arial" w:eastAsia="Arial" w:hAnsi="Arial" w:cs="Arial"/>
+          <w:color w:val="222222"/>
+          <w:sz w:val="28"/>
+          <w:szCs w:val="28"/>
         </w:rPr>
         <w:t xml:space="preserve"> </w:t>
       </w:r>
       <w:r>
         <w:rPr>
-          <w:rFonts w:ascii="Arial" w:cs="Arial" w:eastAsia="Arial" w:hAnsi="Arial"/>
-          <w:i w:val="1"/>
-          <w:color w:val="222222"/>
-          <w:rtl w:val="0"/>
-        </w:rPr>
-        <w:t xml:space="preserve">(Tentative Name)</w:t>
-      </w:r>
-      <w:r>
-        <w:rPr>
-          <w:rtl w:val="0"/>
-        </w:rPr>
+          <w:rFonts w:ascii="Arial" w:eastAsia="Arial" w:hAnsi="Arial" w:cs="Arial"/>
+          <w:i/>
+          <w:color w:val="222222"/>
+        </w:rPr>
+        <w:t>(Tentative Name)</w:t>
       </w:r>
     </w:p>
     <w:p>
       <w:pPr>
-        <w:shd w:fill="ffffff" w:val="clear"/>
-        <w:spacing w:after="280" w:before="280" w:line="240" w:lineRule="auto"/>
+        <w:shd w:val="clear" w:color="auto" w:fill="FFFFFF"/>
+        <w:spacing w:before="280" w:after="280" w:line="240" w:lineRule="auto"/>
         <w:jc w:val="center"/>
         <w:rPr>
-          <w:rFonts w:ascii="Arial" w:cs="Arial" w:eastAsia="Arial" w:hAnsi="Arial"/>
-          <w:i w:val="1"/>
+          <w:rFonts w:ascii="Arial" w:eastAsia="Arial" w:hAnsi="Arial" w:cs="Arial"/>
+          <w:i/>
           <w:color w:val="222222"/>
           <w:sz w:val="24"/>
           <w:szCs w:val="24"/>
@@ -65,20 +67,19 @@
       </w:pPr>
       <w:r>
         <w:rPr>
-          <w:rFonts w:ascii="Arial" w:cs="Arial" w:eastAsia="Arial" w:hAnsi="Arial"/>
-          <w:i w:val="1"/>
-          <w:color w:val="222222"/>
-          <w:sz w:val="24"/>
-          <w:szCs w:val="24"/>
-          <w:rtl w:val="0"/>
-        </w:rPr>
-        <w:t xml:space="preserve">Soham Sahare, Shreya Patel, Sai Srinivas S</w:t>
+          <w:rFonts w:ascii="Arial" w:eastAsia="Arial" w:hAnsi="Arial" w:cs="Arial"/>
+          <w:i/>
+          <w:color w:val="222222"/>
+          <w:sz w:val="24"/>
+          <w:szCs w:val="24"/>
+        </w:rPr>
+        <w:t>Soham Sahare, Shreya Patel, Sai Srinivas S</w:t>
       </w:r>
     </w:p>
     <w:p>
       <w:pPr>
-        <w:shd w:fill="ffffff" w:val="clear"/>
-        <w:spacing w:after="280" w:before="280" w:line="240" w:lineRule="auto"/>
+        <w:shd w:val="clear" w:color="auto" w:fill="FFFFFF"/>
+        <w:spacing w:before="280" w:after="280" w:line="240" w:lineRule="auto"/>
         <w:jc w:val="both"/>
         <w:rPr>
           <w:color w:val="222222"/>
@@ -91,15 +92,22 @@
           <w:color w:val="222222"/>
           <w:sz w:val="24"/>
           <w:szCs w:val="24"/>
-          <w:rtl w:val="0"/>
-        </w:rPr>
-        <w:t xml:space="preserve">We are developing a web application for users which displays a list of projects/research work being done/completed and the names of professors and other collaborators linked to those projects. The user can then use this data to finalize which school is the best fit for their graduate/ postgraduate studies and research projects. As mentioned before, our scope is limited to ASU’s CIDSE department for the moment.</w:t>
+        </w:rPr>
+        <w:t>We are developing a web application for users which displays a list of projects/research work being done/completed and the names of professors and other collaborators linked to those projects. The user can then use this data to finalize which school is the</w:t>
+      </w:r>
+      <w:r>
+        <w:rPr>
+          <w:color w:val="222222"/>
+          <w:sz w:val="24"/>
+          <w:szCs w:val="24"/>
+        </w:rPr>
+        <w:t xml:space="preserve"> best fit for their graduate/ postgraduate studies and research projects. As mentioned before, our scope is limited to ASU’s CIDSE department for the moment.</w:t>
       </w:r>
     </w:p>
     <w:p>
       <w:pPr>
-        <w:shd w:fill="ffffff" w:val="clear"/>
-        <w:spacing w:after="280" w:before="280" w:line="240" w:lineRule="auto"/>
+        <w:shd w:val="clear" w:color="auto" w:fill="FFFFFF"/>
+        <w:spacing w:before="280" w:after="280" w:line="240" w:lineRule="auto"/>
         <w:jc w:val="both"/>
         <w:rPr>
           <w:color w:val="222222"/>
@@ -112,15 +120,30 @@
           <w:color w:val="222222"/>
           <w:sz w:val="24"/>
           <w:szCs w:val="24"/>
-          <w:rtl w:val="0"/>
-        </w:rPr>
-        <w:t xml:space="preserve">We have developed the basic application workflow loop consisting of a web server, app-tier, Google Pub/Sub topics and subscription to provide asynchronous execution of jobs and Google Cloud storage for storing common files that are used by multiple tiers. The components pending to be integrated are Persistent Database and the NLP model (tested independently). </w:t>
+        </w:rPr>
+        <w:t>We have developed the basic application workflow loop consisting of a web server, app-tier, Google</w:t>
+      </w:r>
+      <w:r>
+        <w:rPr>
+          <w:color w:val="222222"/>
+          <w:sz w:val="24"/>
+          <w:szCs w:val="24"/>
+        </w:rPr>
+        <w:t xml:space="preserve"> Pub/Sub topics and subscription to provide asynchronous execution of jobs and Google Cloud storage for storing common files that are used by multiple tiers. The components pending to be integrated are Persistent Database and the NLP model (tested independ</w:t>
+      </w:r>
+      <w:r>
+        <w:rPr>
+          <w:color w:val="222222"/>
+          <w:sz w:val="24"/>
+          <w:szCs w:val="24"/>
+        </w:rPr>
+        <w:t xml:space="preserve">ently). </w:t>
       </w:r>
     </w:p>
     <w:p>
       <w:pPr>
-        <w:shd w:fill="ffffff" w:val="clear"/>
-        <w:spacing w:after="280" w:before="280" w:line="240" w:lineRule="auto"/>
+        <w:shd w:val="clear" w:color="auto" w:fill="FFFFFF"/>
+        <w:spacing w:before="280" w:after="280" w:line="240" w:lineRule="auto"/>
         <w:jc w:val="both"/>
         <w:rPr>
           <w:color w:val="222222"/>
@@ -133,14 +156,37 @@
           <w:color w:val="222222"/>
           <w:sz w:val="24"/>
           <w:szCs w:val="24"/>
-          <w:rtl w:val="0"/>
-        </w:rPr>
-        <w:t xml:space="preserve">The HTTP server uses Flask and Flask-socketio (python) to provide a web-socket connection and a pair of GET and POST API endpoints to host a static website and take user input and display it on the front end. We publish these requests to Google Cloud Pub/Sub Topic which serves jobs to the app tier. The web server also subscribes to another Google Cloud Pub/Sub Subscription to read app-tier processing results. The app tier is also written in python and it is responsible for web scraping of the input URL and selecting relevant data using Regex and returning to the web server relevant results using Google Cloud Pub/Sub. Both of our web server and app-tier load useful constants such as topic/subscription names from Google Cloud Storage. This makes updating constant variables easier and avoids multiple deployments on the cloud.</w:t>
+        </w:rPr>
+        <w:t>The HTTP server uses Flask and Flask-socketio (python) to provide a web-socket connection and a pair of GET and POST API endpoints to host a static website and take user input and display it on the front end. We publish these requests to Google Cl</w:t>
+      </w:r>
+      <w:r>
+        <w:rPr>
+          <w:color w:val="222222"/>
+          <w:sz w:val="24"/>
+          <w:szCs w:val="24"/>
+        </w:rPr>
+        <w:t>oud Pub/Sub Topic which serves jobs to the app tier. The web server also subscribes to another Google Cloud Pub/Sub Subscription to read app-tier processing results. The app tier is also written in python and it is responsible for web scraping of the input</w:t>
+      </w:r>
+      <w:r>
+        <w:rPr>
+          <w:color w:val="222222"/>
+          <w:sz w:val="24"/>
+          <w:szCs w:val="24"/>
+        </w:rPr>
+        <w:t xml:space="preserve"> URL and selecting relevant data using Regex and returning to the web server relevant results using Google Cloud Pub/Sub. Both of our web server and app-tier load useful constants such as topic/subscription names from Google Cloud Storage. This makes updat</w:t>
+      </w:r>
+      <w:r>
+        <w:rPr>
+          <w:color w:val="222222"/>
+          <w:sz w:val="24"/>
+          <w:szCs w:val="24"/>
+        </w:rPr>
+        <w:t>ing constant variables easier and avoids multiple deployments on the cloud.</w:t>
       </w:r>
     </w:p>
     <w:p>
       <w:pPr>
-        <w:shd w:fill="ffffff" w:val="clear"/>
+        <w:shd w:val="clear" w:color="auto" w:fill="FFFFFF"/>
         <w:spacing w:after="240" w:line="240" w:lineRule="auto"/>
         <w:jc w:val="both"/>
         <w:rPr>
@@ -154,43 +200,46 @@
           <w:color w:val="222222"/>
           <w:sz w:val="24"/>
           <w:szCs w:val="24"/>
-          <w:rtl w:val="0"/>
-        </w:rPr>
-        <w:t xml:space="preserve">Our next priority tasks are to implement a database to store intermittent results, topic classification using NLP model and improving on the performance of web-scraping logic. We are yet to test the application’s auto scaling capabilities and performance on GAE. It’s scheduled to be completed in the coming week and half. </w:t>
+        </w:rPr>
+        <w:t>Our next priority tasks are to implement a database (Google Cloud Datastore)</w:t>
+      </w:r>
+      <w:r>
+        <w:rPr>
+          <w:color w:val="222222"/>
+          <w:sz w:val="24"/>
+          <w:szCs w:val="24"/>
+        </w:rPr>
+        <w:t xml:space="preserve"> to store intermittent results, topic classification using NLP model and improving on the performance of web-scraping logic. We a</w:t>
+      </w:r>
+      <w:r>
+        <w:rPr>
+          <w:color w:val="222222"/>
+          <w:sz w:val="24"/>
+          <w:szCs w:val="24"/>
+        </w:rPr>
+        <w:t xml:space="preserve">re yet to test the application’s auto scaling capabilities and performance on GAE. It’s scheduled to be completed in the coming week and half. </w:t>
       </w:r>
     </w:p>
-    <w:p>
-      <w:pPr>
-        <w:rPr/>
-      </w:pPr>
-      <w:r>
-        <w:rPr>
-          <w:rtl w:val="0"/>
-        </w:rPr>
-      </w:r>
-    </w:p>
+    <w:p/>
     <w:sectPr>
-      <w:pgSz w:h="16838" w:w="11906" w:orient="portrait"/>
-      <w:pgMar w:bottom="1440" w:top="1440" w:left="1440" w:right="1440" w:header="708" w:footer="708"/>
+      <w:pgSz w:w="11906" w:h="16838"/>
+      <w:pgMar w:top="1440" w:right="1440" w:bottom="1440" w:left="1440" w:header="708" w:footer="708" w:gutter="0"/>
       <w:pgNumType w:start="1"/>
+      <w:cols w:space="720"/>
     </w:sectPr>
   </w:body>
 </w:document>
 </file>
 
-<file path=word/numbering.xml><?xml version="1.0" encoding="utf-8"?>
-<w:numbering xmlns:mc="http://schemas.openxmlformats.org/markup-compatibility/2006" xmlns:o="urn:schemas-microsoft-com:office:office" xmlns:r="http://schemas.openxmlformats.org/officeDocument/2006/relationships" xmlns:m="http://schemas.openxmlformats.org/officeDocument/2006/math" xmlns:v="urn:schemas-microsoft-com:vml" xmlns:wp="http://schemas.openxmlformats.org/drawingml/2006/wordprocessingDrawing" xmlns:w10="urn:schemas-microsoft-com:office:word" xmlns:w="http://schemas.openxmlformats.org/wordprocessingml/2006/main" xmlns:wne="http://schemas.microsoft.com/office/word/2006/wordml" xmlns:sl="http://schemas.openxmlformats.org/schemaLibrary/2006/main" xmlns:a="http://schemas.openxmlformats.org/drawingml/2006/main" xmlns:pic="http://schemas.openxmlformats.org/drawingml/2006/picture" xmlns:c="http://schemas.openxmlformats.org/drawingml/2006/chart" xmlns:lc="http://schemas.openxmlformats.org/drawingml/2006/lockedCanvas" xmlns:dgm="http://schemas.openxmlformats.org/drawingml/2006/diagram" xmlns:wps="http://schemas.microsoft.com/office/word/2010/wordprocessingShape" xmlns:wpg="http://schemas.microsoft.com/office/word/2010/wordprocessingGroup" xmlns:w14="http://schemas.microsoft.com/office/word/2010/wordml" xmlns:w15="http://schemas.microsoft.com/office/word/2012/wordml"/>
-</file>
-
 <file path=word/styles.xml><?xml version="1.0" encoding="utf-8"?>
-<w:styles xmlns:mc="http://schemas.openxmlformats.org/markup-compatibility/2006" xmlns:o="urn:schemas-microsoft-com:office:office" xmlns:r="http://schemas.openxmlformats.org/officeDocument/2006/relationships" xmlns:m="http://schemas.openxmlformats.org/officeDocument/2006/math" xmlns:v="urn:schemas-microsoft-com:vml" xmlns:wp="http://schemas.openxmlformats.org/drawingml/2006/wordprocessingDrawing" xmlns:w10="urn:schemas-microsoft-com:office:word" xmlns:w="http://schemas.openxmlformats.org/wordprocessingml/2006/main" xmlns:wne="http://schemas.microsoft.com/office/word/2006/wordml" xmlns:sl="http://schemas.openxmlformats.org/schemaLibrary/2006/main" xmlns:a="http://schemas.openxmlformats.org/drawingml/2006/main" xmlns:pic="http://schemas.openxmlformats.org/drawingml/2006/picture" xmlns:c="http://schemas.openxmlformats.org/drawingml/2006/chart" xmlns:lc="http://schemas.openxmlformats.org/drawingml/2006/lockedCanvas" xmlns:dgm="http://schemas.openxmlformats.org/drawingml/2006/diagram" xmlns:wps="http://schemas.microsoft.com/office/word/2010/wordprocessingShape" xmlns:wpg="http://schemas.microsoft.com/office/word/2010/wordprocessingGroup" xmlns:w14="http://schemas.microsoft.com/office/word/2010/wordml" xmlns:w15="http://schemas.microsoft.com/office/word/2012/wordml">
+<w:styles xmlns:mc="http://schemas.openxmlformats.org/markup-compatibility/2006" xmlns:r="http://schemas.openxmlformats.org/officeDocument/2006/relationships" xmlns:w="http://schemas.openxmlformats.org/wordprocessingml/2006/main" xmlns:w14="http://schemas.microsoft.com/office/word/2010/wordml" xmlns:w15="http://schemas.microsoft.com/office/word/2012/wordml" xmlns:w16cex="http://schemas.microsoft.com/office/word/2018/wordml/cex" xmlns:w16cid="http://schemas.microsoft.com/office/word/2016/wordml/cid" xmlns:w16="http://schemas.microsoft.com/office/word/2018/wordml" xmlns:w16se="http://schemas.microsoft.com/office/word/2015/wordml/symex" mc:Ignorable="w14 w15 w16se w16cid w16 w16cex">
   <w:docDefaults>
     <w:rPrDefault>
       <w:rPr>
-        <w:rFonts w:ascii="Calibri" w:cs="Calibri" w:eastAsia="Calibri" w:hAnsi="Calibri"/>
+        <w:rFonts w:ascii="Calibri" w:eastAsia="Calibri" w:hAnsi="Calibri" w:cs="Calibri"/>
         <w:sz w:val="22"/>
         <w:szCs w:val="22"/>
-        <w:lang w:val="en-IN"/>
+        <w:lang w:val="en-IN" w:eastAsia="en-IN" w:bidi="ar-SA"/>
       </w:rPr>
     </w:rPrDefault>
     <w:pPrDefault>
@@ -199,23 +248,402 @@
       </w:pPr>
     </w:pPrDefault>
   </w:docDefaults>
-  <w:style w:type="paragraph" w:styleId="Normal" w:default="1">
-    <w:name w:val="normal"/>
-  </w:style>
-  <w:style w:type="table" w:styleId="TableNormal" w:default="1">
-    <w:name w:val="Table Normal"/>
+  <w:latentStyles w:defLockedState="0" w:defUIPriority="99" w:defSemiHidden="0" w:defUnhideWhenUsed="0" w:defQFormat="0" w:count="376">
+    <w:lsdException w:name="Normal" w:uiPriority="0" w:qFormat="1"/>
+    <w:lsdException w:name="heading 1" w:uiPriority="9" w:qFormat="1"/>
+    <w:lsdException w:name="heading 2" w:semiHidden="1" w:uiPriority="9" w:unhideWhenUsed="1" w:qFormat="1"/>
+    <w:lsdException w:name="heading 3" w:semiHidden="1" w:uiPriority="9" w:unhideWhenUsed="1" w:qFormat="1"/>
+    <w:lsdException w:name="heading 4" w:semiHidden="1" w:uiPriority="9" w:unhideWhenUsed="1" w:qFormat="1"/>
+    <w:lsdException w:name="heading 5" w:semiHidden="1" w:uiPriority="9" w:unhideWhenUsed="1" w:qFormat="1"/>
+    <w:lsdException w:name="heading 6" w:semiHidden="1" w:uiPriority="9" w:unhideWhenUsed="1" w:qFormat="1"/>
+    <w:lsdException w:name="heading 7" w:semiHidden="1" w:uiPriority="9" w:unhideWhenUsed="1" w:qFormat="1"/>
+    <w:lsdException w:name="heading 8" w:semiHidden="1" w:uiPriority="9" w:unhideWhenUsed="1" w:qFormat="1"/>
+    <w:lsdException w:name="heading 9" w:semiHidden="1" w:uiPriority="9" w:unhideWhenUsed="1" w:qFormat="1"/>
+    <w:lsdException w:name="index 1" w:semiHidden="1" w:unhideWhenUsed="1"/>
+    <w:lsdException w:name="index 2" w:semiHidden="1" w:unhideWhenUsed="1"/>
+    <w:lsdException w:name="index 3" w:semiHidden="1" w:unhideWhenUsed="1"/>
+    <w:lsdException w:name="index 4" w:semiHidden="1" w:unhideWhenUsed="1"/>
+    <w:lsdException w:name="index 5" w:semiHidden="1" w:unhideWhenUsed="1"/>
+    <w:lsdException w:name="index 6" w:semiHidden="1" w:unhideWhenUsed="1"/>
+    <w:lsdException w:name="index 7" w:semiHidden="1" w:unhideWhenUsed="1"/>
+    <w:lsdException w:name="index 8" w:semiHidden="1" w:unhideWhenUsed="1"/>
+    <w:lsdException w:name="index 9" w:semiHidden="1" w:unhideWhenUsed="1"/>
+    <w:lsdException w:name="toc 1" w:semiHidden="1" w:uiPriority="39" w:unhideWhenUsed="1"/>
+    <w:lsdException w:name="toc 2" w:semiHidden="1" w:uiPriority="39" w:unhideWhenUsed="1"/>
+    <w:lsdException w:name="toc 3" w:semiHidden="1" w:uiPriority="39" w:unhideWhenUsed="1"/>
+    <w:lsdException w:name="toc 4" w:semiHidden="1" w:uiPriority="39" w:unhideWhenUsed="1"/>
+    <w:lsdException w:name="toc 5" w:semiHidden="1" w:uiPriority="39" w:unhideWhenUsed="1"/>
+    <w:lsdException w:name="toc 6" w:semiHidden="1" w:uiPriority="39" w:unhideWhenUsed="1"/>
+    <w:lsdException w:name="toc 7" w:semiHidden="1" w:uiPriority="39" w:unhideWhenUsed="1"/>
+    <w:lsdException w:name="toc 8" w:semiHidden="1" w:uiPriority="39" w:unhideWhenUsed="1"/>
+    <w:lsdException w:name="toc 9" w:semiHidden="1" w:uiPriority="39" w:unhideWhenUsed="1"/>
+    <w:lsdException w:name="Normal Indent" w:semiHidden="1" w:unhideWhenUsed="1"/>
+    <w:lsdException w:name="footnote text" w:semiHidden="1" w:unhideWhenUsed="1"/>
+    <w:lsdException w:name="annotation text" w:semiHidden="1" w:unhideWhenUsed="1"/>
+    <w:lsdException w:name="header" w:semiHidden="1" w:unhideWhenUsed="1"/>
+    <w:lsdException w:name="footer" w:semiHidden="1" w:unhideWhenUsed="1"/>
+    <w:lsdException w:name="index heading" w:semiHidden="1" w:unhideWhenUsed="1"/>
+    <w:lsdException w:name="caption" w:semiHidden="1" w:uiPriority="35" w:unhideWhenUsed="1" w:qFormat="1"/>
+    <w:lsdException w:name="table of figures" w:semiHidden="1" w:unhideWhenUsed="1"/>
+    <w:lsdException w:name="envelope address" w:semiHidden="1" w:unhideWhenUsed="1"/>
+    <w:lsdException w:name="envelope return" w:semiHidden="1" w:unhideWhenUsed="1"/>
+    <w:lsdException w:name="footnote reference" w:semiHidden="1" w:unhideWhenUsed="1"/>
+    <w:lsdException w:name="annotation reference" w:semiHidden="1" w:unhideWhenUsed="1"/>
+    <w:lsdException w:name="line number" w:semiHidden="1" w:unhideWhenUsed="1"/>
+    <w:lsdException w:name="page number" w:semiHidden="1" w:unhideWhenUsed="1"/>
+    <w:lsdException w:name="endnote reference" w:semiHidden="1" w:unhideWhenUsed="1"/>
+    <w:lsdException w:name="endnote text" w:semiHidden="1" w:unhideWhenUsed="1"/>
+    <w:lsdException w:name="table of authorities" w:semiHidden="1" w:unhideWhenUsed="1"/>
+    <w:lsdException w:name="macro" w:semiHidden="1" w:unhideWhenUsed="1"/>
+    <w:lsdException w:name="toa heading" w:semiHidden="1" w:unhideWhenUsed="1"/>
+    <w:lsdException w:name="List" w:semiHidden="1" w:unhideWhenUsed="1"/>
+    <w:lsdException w:name="List Bullet" w:semiHidden="1" w:unhideWhenUsed="1"/>
+    <w:lsdException w:name="List Number" w:semiHidden="1" w:unhideWhenUsed="1"/>
+    <w:lsdException w:name="List 2" w:semiHidden="1" w:unhideWhenUsed="1"/>
+    <w:lsdException w:name="List 3" w:semiHidden="1" w:unhideWhenUsed="1"/>
+    <w:lsdException w:name="List 4" w:semiHidden="1" w:unhideWhenUsed="1"/>
+    <w:lsdException w:name="List 5" w:semiHidden="1" w:unhideWhenUsed="1"/>
+    <w:lsdException w:name="List Bullet 2" w:semiHidden="1" w:unhideWhenUsed="1"/>
+    <w:lsdException w:name="List Bullet 3" w:semiHidden="1" w:unhideWhenUsed="1"/>
+    <w:lsdException w:name="List Bullet 4" w:semiHidden="1" w:unhideWhenUsed="1"/>
+    <w:lsdException w:name="List Bullet 5" w:semiHidden="1" w:unhideWhenUsed="1"/>
+    <w:lsdException w:name="List Number 2" w:semiHidden="1" w:unhideWhenUsed="1"/>
+    <w:lsdException w:name="List Number 3" w:semiHidden="1" w:unhideWhenUsed="1"/>
+    <w:lsdException w:name="List Number 4" w:semiHidden="1" w:unhideWhenUsed="1"/>
+    <w:lsdException w:name="List Number 5" w:semiHidden="1" w:unhideWhenUsed="1"/>
+    <w:lsdException w:name="Title" w:uiPriority="10" w:qFormat="1"/>
+    <w:lsdException w:name="Closing" w:semiHidden="1" w:unhideWhenUsed="1"/>
+    <w:lsdException w:name="Signature" w:semiHidden="1" w:unhideWhenUsed="1"/>
+    <w:lsdException w:name="Default Paragraph Font" w:semiHidden="1" w:uiPriority="1" w:unhideWhenUsed="1"/>
+    <w:lsdException w:name="Body Text" w:semiHidden="1" w:unhideWhenUsed="1"/>
+    <w:lsdException w:name="Body Text Indent" w:semiHidden="1" w:unhideWhenUsed="1"/>
+    <w:lsdException w:name="List Continue" w:semiHidden="1" w:unhideWhenUsed="1"/>
+    <w:lsdException w:name="List Continue 2" w:semiHidden="1" w:unhideWhenUsed="1"/>
+    <w:lsdException w:name="List Continue 3" w:semiHidden="1" w:unhideWhenUsed="1"/>
+    <w:lsdException w:name="List Continue 4" w:semiHidden="1" w:unhideWhenUsed="1"/>
+    <w:lsdException w:name="List Continue 5" w:semiHidden="1" w:unhideWhenUsed="1"/>
+    <w:lsdException w:name="Message Header" w:semiHidden="1" w:unhideWhenUsed="1"/>
+    <w:lsdException w:name="Subtitle" w:uiPriority="11" w:qFormat="1"/>
+    <w:lsdException w:name="Salutation" w:semiHidden="1" w:unhideWhenUsed="1"/>
+    <w:lsdException w:name="Date" w:semiHidden="1" w:unhideWhenUsed="1"/>
+    <w:lsdException w:name="Body Text First Indent" w:semiHidden="1" w:unhideWhenUsed="1"/>
+    <w:lsdException w:name="Body Text First Indent 2" w:semiHidden="1" w:unhideWhenUsed="1"/>
+    <w:lsdException w:name="Note Heading" w:semiHidden="1" w:unhideWhenUsed="1"/>
+    <w:lsdException w:name="Body Text 2" w:semiHidden="1" w:unhideWhenUsed="1"/>
+    <w:lsdException w:name="Body Text 3" w:semiHidden="1" w:unhideWhenUsed="1"/>
+    <w:lsdException w:name="Body Text Indent 2" w:semiHidden="1" w:unhideWhenUsed="1"/>
+    <w:lsdException w:name="Body Text Indent 3" w:semiHidden="1" w:unhideWhenUsed="1"/>
+    <w:lsdException w:name="Block Text" w:semiHidden="1" w:unhideWhenUsed="1"/>
+    <w:lsdException w:name="Hyperlink" w:semiHidden="1" w:unhideWhenUsed="1"/>
+    <w:lsdException w:name="FollowedHyperlink" w:semiHidden="1" w:unhideWhenUsed="1"/>
+    <w:lsdException w:name="Strong" w:uiPriority="22" w:qFormat="1"/>
+    <w:lsdException w:name="Emphasis" w:uiPriority="20" w:qFormat="1"/>
+    <w:lsdException w:name="Document Map" w:semiHidden="1" w:unhideWhenUsed="1"/>
+    <w:lsdException w:name="Plain Text" w:semiHidden="1" w:unhideWhenUsed="1"/>
+    <w:lsdException w:name="E-mail Signature" w:semiHidden="1" w:unhideWhenUsed="1"/>
+    <w:lsdException w:name="HTML Top of Form" w:semiHidden="1" w:unhideWhenUsed="1"/>
+    <w:lsdException w:name="HTML Bottom of Form" w:semiHidden="1" w:unhideWhenUsed="1"/>
+    <w:lsdException w:name="Normal (Web)" w:semiHidden="1" w:unhideWhenUsed="1"/>
+    <w:lsdException w:name="HTML Acronym" w:semiHidden="1" w:unhideWhenUsed="1"/>
+    <w:lsdException w:name="HTML Address" w:semiHidden="1" w:unhideWhenUsed="1"/>
+    <w:lsdException w:name="HTML Cite" w:semiHidden="1" w:unhideWhenUsed="1"/>
+    <w:lsdException w:name="HTML Code" w:semiHidden="1" w:unhideWhenUsed="1"/>
+    <w:lsdException w:name="HTML Definition" w:semiHidden="1" w:unhideWhenUsed="1"/>
+    <w:lsdException w:name="HTML Keyboard" w:semiHidden="1" w:unhideWhenUsed="1"/>
+    <w:lsdException w:name="HTML Preformatted" w:semiHidden="1" w:unhideWhenUsed="1"/>
+    <w:lsdException w:name="HTML Sample" w:semiHidden="1" w:unhideWhenUsed="1"/>
+    <w:lsdException w:name="HTML Typewriter" w:semiHidden="1" w:unhideWhenUsed="1"/>
+    <w:lsdException w:name="HTML Variable" w:semiHidden="1" w:unhideWhenUsed="1"/>
+    <w:lsdException w:name="Normal Table" w:semiHidden="1" w:unhideWhenUsed="1"/>
+    <w:lsdException w:name="annotation subject" w:semiHidden="1" w:unhideWhenUsed="1"/>
+    <w:lsdException w:name="No List" w:semiHidden="1" w:unhideWhenUsed="1"/>
+    <w:lsdException w:name="Outline List 1" w:semiHidden="1" w:unhideWhenUsed="1"/>
+    <w:lsdException w:name="Outline List 2" w:semiHidden="1" w:unhideWhenUsed="1"/>
+    <w:lsdException w:name="Outline List 3" w:semiHidden="1" w:unhideWhenUsed="1"/>
+    <w:lsdException w:name="Table Simple 1" w:semiHidden="1" w:unhideWhenUsed="1"/>
+    <w:lsdException w:name="Table Simple 2" w:semiHidden="1" w:unhideWhenUsed="1"/>
+    <w:lsdException w:name="Table Simple 3" w:semiHidden="1" w:unhideWhenUsed="1"/>
+    <w:lsdException w:name="Table Classic 1" w:semiHidden="1" w:unhideWhenUsed="1"/>
+    <w:lsdException w:name="Table Classic 2" w:semiHidden="1" w:unhideWhenUsed="1"/>
+    <w:lsdException w:name="Table Classic 3" w:semiHidden="1" w:unhideWhenUsed="1"/>
+    <w:lsdException w:name="Table Classic 4" w:semiHidden="1" w:unhideWhenUsed="1"/>
+    <w:lsdException w:name="Table Colorful 1" w:semiHidden="1" w:unhideWhenUsed="1"/>
+    <w:lsdException w:name="Table Colorful 2" w:semiHidden="1" w:unhideWhenUsed="1"/>
+    <w:lsdException w:name="Table Colorful 3" w:semiHidden="1" w:unhideWhenUsed="1"/>
+    <w:lsdException w:name="Table Columns 1" w:semiHidden="1" w:unhideWhenUsed="1"/>
+    <w:lsdException w:name="Table Columns 2" w:semiHidden="1" w:unhideWhenUsed="1"/>
+    <w:lsdException w:name="Table Columns 3" w:semiHidden="1" w:unhideWhenUsed="1"/>
+    <w:lsdException w:name="Table Columns 4" w:semiHidden="1" w:unhideWhenUsed="1"/>
+    <w:lsdException w:name="Table Columns 5" w:semiHidden="1" w:unhideWhenUsed="1"/>
+    <w:lsdException w:name="Table Grid 1" w:semiHidden="1" w:unhideWhenUsed="1"/>
+    <w:lsdException w:name="Table Grid 2" w:semiHidden="1" w:unhideWhenUsed="1"/>
+    <w:lsdException w:name="Table Grid 3" w:semiHidden="1" w:unhideWhenUsed="1"/>
+    <w:lsdException w:name="Table Grid 4" w:semiHidden="1" w:unhideWhenUsed="1"/>
+    <w:lsdException w:name="Table Grid 5" w:semiHidden="1" w:unhideWhenUsed="1"/>
+    <w:lsdException w:name="Table Grid 6" w:semiHidden="1" w:unhideWhenUsed="1"/>
+    <w:lsdException w:name="Table Grid 7" w:semiHidden="1" w:unhideWhenUsed="1"/>
+    <w:lsdException w:name="Table Grid 8" w:semiHidden="1" w:unhideWhenUsed="1"/>
+    <w:lsdException w:name="Table List 1" w:semiHidden="1" w:unhideWhenUsed="1"/>
+    <w:lsdException w:name="Table List 2" w:semiHidden="1" w:unhideWhenUsed="1"/>
+    <w:lsdException w:name="Table List 3" w:semiHidden="1" w:unhideWhenUsed="1"/>
+    <w:lsdException w:name="Table List 4" w:semiHidden="1" w:unhideWhenUsed="1"/>
+    <w:lsdException w:name="Table List 5" w:semiHidden="1" w:unhideWhenUsed="1"/>
+    <w:lsdException w:name="Table List 6" w:semiHidden="1" w:unhideWhenUsed="1"/>
+    <w:lsdException w:name="Table List 7" w:semiHidden="1" w:unhideWhenUsed="1"/>
+    <w:lsdException w:name="Table List 8" w:semiHidden="1" w:unhideWhenUsed="1"/>
+    <w:lsdException w:name="Table 3D effects 1" w:semiHidden="1" w:unhideWhenUsed="1"/>
+    <w:lsdException w:name="Table 3D effects 2" w:semiHidden="1" w:unhideWhenUsed="1"/>
+    <w:lsdException w:name="Table 3D effects 3" w:semiHidden="1" w:unhideWhenUsed="1"/>
+    <w:lsdException w:name="Table Contemporary" w:semiHidden="1" w:unhideWhenUsed="1"/>
+    <w:lsdException w:name="Table Elegant" w:semiHidden="1" w:unhideWhenUsed="1"/>
+    <w:lsdException w:name="Table Professional" w:semiHidden="1" w:unhideWhenUsed="1"/>
+    <w:lsdException w:name="Table Subtle 1" w:semiHidden="1" w:unhideWhenUsed="1"/>
+    <w:lsdException w:name="Table Subtle 2" w:semiHidden="1" w:unhideWhenUsed="1"/>
+    <w:lsdException w:name="Table Web 1" w:semiHidden="1" w:unhideWhenUsed="1"/>
+    <w:lsdException w:name="Table Web 2" w:semiHidden="1" w:unhideWhenUsed="1"/>
+    <w:lsdException w:name="Table Web 3" w:semiHidden="1" w:unhideWhenUsed="1"/>
+    <w:lsdException w:name="Balloon Text" w:semiHidden="1" w:unhideWhenUsed="1"/>
+    <w:lsdException w:name="Table Grid" w:uiPriority="39"/>
+    <w:lsdException w:name="Table Theme" w:semiHidden="1" w:unhideWhenUsed="1"/>
+    <w:lsdException w:name="Placeholder Text" w:semiHidden="1"/>
+    <w:lsdException w:name="No Spacing" w:uiPriority="1" w:qFormat="1"/>
+    <w:lsdException w:name="Light Shading" w:uiPriority="60"/>
+    <w:lsdException w:name="Light List" w:uiPriority="61"/>
+    <w:lsdException w:name="Light Grid" w:uiPriority="62"/>
+    <w:lsdException w:name="Medium Shading 1" w:uiPriority="63"/>
+    <w:lsdException w:name="Medium Shading 2" w:uiPriority="64"/>
+    <w:lsdException w:name="Medium List 1" w:uiPriority="65"/>
+    <w:lsdException w:name="Medium List 2" w:uiPriority="66"/>
+    <w:lsdException w:name="Medium Grid 1" w:uiPriority="67"/>
+    <w:lsdException w:name="Medium Grid 2" w:uiPriority="68"/>
+    <w:lsdException w:name="Medium Grid 3" w:uiPriority="69"/>
+    <w:lsdException w:name="Dark List" w:uiPriority="70"/>
+    <w:lsdException w:name="Colorful Shading" w:uiPriority="71"/>
+    <w:lsdException w:name="Colorful List" w:uiPriority="72"/>
+    <w:lsdException w:name="Colorful Grid" w:uiPriority="73"/>
+    <w:lsdException w:name="Light Shading Accent 1" w:uiPriority="60"/>
+    <w:lsdException w:name="Light List Accent 1" w:uiPriority="61"/>
+    <w:lsdException w:name="Light Grid Accent 1" w:uiPriority="62"/>
+    <w:lsdException w:name="Medium Shading 1 Accent 1" w:uiPriority="63"/>
+    <w:lsdException w:name="Medium Shading 2 Accent 1" w:uiPriority="64"/>
+    <w:lsdException w:name="Medium List 1 Accent 1" w:uiPriority="65"/>
+    <w:lsdException w:name="Revision" w:semiHidden="1"/>
+    <w:lsdException w:name="List Paragraph" w:uiPriority="34" w:qFormat="1"/>
+    <w:lsdException w:name="Quote" w:uiPriority="29" w:qFormat="1"/>
+    <w:lsdException w:name="Intense Quote" w:uiPriority="30" w:qFormat="1"/>
+    <w:lsdException w:name="Medium List 2 Accent 1" w:uiPriority="66"/>
+    <w:lsdException w:name="Medium Grid 1 Accent 1" w:uiPriority="67"/>
+    <w:lsdException w:name="Medium Grid 2 Accent 1" w:uiPriority="68"/>
+    <w:lsdException w:name="Medium Grid 3 Accent 1" w:uiPriority="69"/>
+    <w:lsdException w:name="Dark List Accent 1" w:uiPriority="70"/>
+    <w:lsdException w:name="Colorful Shading Accent 1" w:uiPriority="71"/>
+    <w:lsdException w:name="Colorful List Accent 1" w:uiPriority="72"/>
+    <w:lsdException w:name="Colorful Grid Accent 1" w:uiPriority="73"/>
+    <w:lsdException w:name="Light Shading Accent 2" w:uiPriority="60"/>
+    <w:lsdException w:name="Light List Accent 2" w:uiPriority="61"/>
+    <w:lsdException w:name="Light Grid Accent 2" w:uiPriority="62"/>
+    <w:lsdException w:name="Medium Shading 1 Accent 2" w:uiPriority="63"/>
+    <w:lsdException w:name="Medium Shading 2 Accent 2" w:uiPriority="64"/>
+    <w:lsdException w:name="Medium List 1 Accent 2" w:uiPriority="65"/>
+    <w:lsdException w:name="Medium List 2 Accent 2" w:uiPriority="66"/>
+    <w:lsdException w:name="Medium Grid 1 Accent 2" w:uiPriority="67"/>
+    <w:lsdException w:name="Medium Grid 2 Accent 2" w:uiPriority="68"/>
+    <w:lsdException w:name="Medium Grid 3 Accent 2" w:uiPriority="69"/>
+    <w:lsdException w:name="Dark List Accent 2" w:uiPriority="70"/>
+    <w:lsdException w:name="Colorful Shading Accent 2" w:uiPriority="71"/>
+    <w:lsdException w:name="Colorful List Accent 2" w:uiPriority="72"/>
+    <w:lsdException w:name="Colorful Grid Accent 2" w:uiPriority="73"/>
+    <w:lsdException w:name="Light Shading Accent 3" w:uiPriority="60"/>
+    <w:lsdException w:name="Light List Accent 3" w:uiPriority="61"/>
+    <w:lsdException w:name="Light Grid Accent 3" w:uiPriority="62"/>
+    <w:lsdException w:name="Medium Shading 1 Accent 3" w:uiPriority="63"/>
+    <w:lsdException w:name="Medium Shading 2 Accent 3" w:uiPriority="64"/>
+    <w:lsdException w:name="Medium List 1 Accent 3" w:uiPriority="65"/>
+    <w:lsdException w:name="Medium List 2 Accent 3" w:uiPriority="66"/>
+    <w:lsdException w:name="Medium Grid 1 Accent 3" w:uiPriority="67"/>
+    <w:lsdException w:name="Medium Grid 2 Accent 3" w:uiPriority="68"/>
+    <w:lsdException w:name="Medium Grid 3 Accent 3" w:uiPriority="69"/>
+    <w:lsdException w:name="Dark List Accent 3" w:uiPriority="70"/>
+    <w:lsdException w:name="Colorful Shading Accent 3" w:uiPriority="71"/>
+    <w:lsdException w:name="Colorful List Accent 3" w:uiPriority="72"/>
+    <w:lsdException w:name="Colorful Grid Accent 3" w:uiPriority="73"/>
+    <w:lsdException w:name="Light Shading Accent 4" w:uiPriority="60"/>
+    <w:lsdException w:name="Light List Accent 4" w:uiPriority="61"/>
+    <w:lsdException w:name="Light Grid Accent 4" w:uiPriority="62"/>
+    <w:lsdException w:name="Medium Shading 1 Accent 4" w:uiPriority="63"/>
+    <w:lsdException w:name="Medium Shading 2 Accent 4" w:uiPriority="64"/>
+    <w:lsdException w:name="Medium List 1 Accent 4" w:uiPriority="65"/>
+    <w:lsdException w:name="Medium List 2 Accent 4" w:uiPriority="66"/>
+    <w:lsdException w:name="Medium Grid 1 Accent 4" w:uiPriority="67"/>
+    <w:lsdException w:name="Medium Grid 2 Accent 4" w:uiPriority="68"/>
+    <w:lsdException w:name="Medium Grid 3 Accent 4" w:uiPriority="69"/>
+    <w:lsdException w:name="Dark List Accent 4" w:uiPriority="70"/>
+    <w:lsdException w:name="Colorful Shading Accent 4" w:uiPriority="71"/>
+    <w:lsdException w:name="Colorful List Accent 4" w:uiPriority="72"/>
+    <w:lsdException w:name="Colorful Grid Accent 4" w:uiPriority="73"/>
+    <w:lsdException w:name="Light Shading Accent 5" w:uiPriority="60"/>
+    <w:lsdException w:name="Light List Accent 5" w:uiPriority="61"/>
+    <w:lsdException w:name="Light Grid Accent 5" w:uiPriority="62"/>
+    <w:lsdException w:name="Medium Shading 1 Accent 5" w:uiPriority="63"/>
+    <w:lsdException w:name="Medium Shading 2 Accent 5" w:uiPriority="64"/>
+    <w:lsdException w:name="Medium List 1 Accent 5" w:uiPriority="65"/>
+    <w:lsdException w:name="Medium List 2 Accent 5" w:uiPriority="66"/>
+    <w:lsdException w:name="Medium Grid 1 Accent 5" w:uiPriority="67"/>
+    <w:lsdException w:name="Medium Grid 2 Accent 5" w:uiPriority="68"/>
+    <w:lsdException w:name="Medium Grid 3 Accent 5" w:uiPriority="69"/>
+    <w:lsdException w:name="Dark List Accent 5" w:uiPriority="70"/>
+    <w:lsdException w:name="Colorful Shading Accent 5" w:uiPriority="71"/>
+    <w:lsdException w:name="Colorful List Accent 5" w:uiPriority="72"/>
+    <w:lsdException w:name="Colorful Grid Accent 5" w:uiPriority="73"/>
+    <w:lsdException w:name="Light Shading Accent 6" w:uiPriority="60"/>
+    <w:lsdException w:name="Light List Accent 6" w:uiPriority="61"/>
+    <w:lsdException w:name="Light Grid Accent 6" w:uiPriority="62"/>
+    <w:lsdException w:name="Medium Shading 1 Accent 6" w:uiPriority="63"/>
+    <w:lsdException w:name="Medium Shading 2 Accent 6" w:uiPriority="64"/>
+    <w:lsdException w:name="Medium List 1 Accent 6" w:uiPriority="65"/>
+    <w:lsdException w:name="Medium List 2 Accent 6" w:uiPriority="66"/>
+    <w:lsdException w:name="Medium Grid 1 Accent 6" w:uiPriority="67"/>
+    <w:lsdException w:name="Medium Grid 2 Accent 6" w:uiPriority="68"/>
+    <w:lsdException w:name="Medium Grid 3 Accent 6" w:uiPriority="69"/>
+    <w:lsdException w:name="Dark List Accent 6" w:uiPriority="70"/>
+    <w:lsdException w:name="Colorful Shading Accent 6" w:uiPriority="71"/>
+    <w:lsdException w:name="Colorful List Accent 6" w:uiPriority="72"/>
+    <w:lsdException w:name="Colorful Grid Accent 6" w:uiPriority="73"/>
+    <w:lsdException w:name="Subtle Emphasis" w:uiPriority="19" w:qFormat="1"/>
+    <w:lsdException w:name="Intense Emphasis" w:uiPriority="21" w:qFormat="1"/>
+    <w:lsdException w:name="Subtle Reference" w:uiPriority="31" w:qFormat="1"/>
+    <w:lsdException w:name="Intense Reference" w:uiPriority="32" w:qFormat="1"/>
+    <w:lsdException w:name="Book Title" w:uiPriority="33" w:qFormat="1"/>
+    <w:lsdException w:name="Bibliography" w:semiHidden="1" w:uiPriority="37" w:unhideWhenUsed="1"/>
+    <w:lsdException w:name="TOC Heading" w:semiHidden="1" w:uiPriority="39" w:unhideWhenUsed="1" w:qFormat="1"/>
+    <w:lsdException w:name="Plain Table 1" w:uiPriority="41"/>
+    <w:lsdException w:name="Plain Table 2" w:uiPriority="42"/>
+    <w:lsdException w:name="Plain Table 3" w:uiPriority="43"/>
+    <w:lsdException w:name="Plain Table 4" w:uiPriority="44"/>
+    <w:lsdException w:name="Plain Table 5" w:uiPriority="45"/>
+    <w:lsdException w:name="Grid Table Light" w:uiPriority="40"/>
+    <w:lsdException w:name="Grid Table 1 Light" w:uiPriority="46"/>
+    <w:lsdException w:name="Grid Table 2" w:uiPriority="47"/>
+    <w:lsdException w:name="Grid Table 3" w:uiPriority="48"/>
+    <w:lsdException w:name="Grid Table 4" w:uiPriority="49"/>
+    <w:lsdException w:name="Grid Table 5 Dark" w:uiPriority="50"/>
+    <w:lsdException w:name="Grid Table 6 Colorful" w:uiPriority="51"/>
+    <w:lsdException w:name="Grid Table 7 Colorful" w:uiPriority="52"/>
+    <w:lsdException w:name="Grid Table 1 Light Accent 1" w:uiPriority="46"/>
+    <w:lsdException w:name="Grid Table 2 Accent 1" w:uiPriority="47"/>
+    <w:lsdException w:name="Grid Table 3 Accent 1" w:uiPriority="48"/>
+    <w:lsdException w:name="Grid Table 4 Accent 1" w:uiPriority="49"/>
+    <w:lsdException w:name="Grid Table 5 Dark Accent 1" w:uiPriority="50"/>
+    <w:lsdException w:name="Grid Table 6 Colorful Accent 1" w:uiPriority="51"/>
+    <w:lsdException w:name="Grid Table 7 Colorful Accent 1" w:uiPriority="52"/>
+    <w:lsdException w:name="Grid Table 1 Light Accent 2" w:uiPriority="46"/>
+    <w:lsdException w:name="Grid Table 2 Accent 2" w:uiPriority="47"/>
+    <w:lsdException w:name="Grid Table 3 Accent 2" w:uiPriority="48"/>
+    <w:lsdException w:name="Grid Table 4 Accent 2" w:uiPriority="49"/>
+    <w:lsdException w:name="Grid Table 5 Dark Accent 2" w:uiPriority="50"/>
+    <w:lsdException w:name="Grid Table 6 Colorful Accent 2" w:uiPriority="51"/>
+    <w:lsdException w:name="Grid Table 7 Colorful Accent 2" w:uiPriority="52"/>
+    <w:lsdException w:name="Grid Table 1 Light Accent 3" w:uiPriority="46"/>
+    <w:lsdException w:name="Grid Table 2 Accent 3" w:uiPriority="47"/>
+    <w:lsdException w:name="Grid Table 3 Accent 3" w:uiPriority="48"/>
+    <w:lsdException w:name="Grid Table 4 Accent 3" w:uiPriority="49"/>
+    <w:lsdException w:name="Grid Table 5 Dark Accent 3" w:uiPriority="50"/>
+    <w:lsdException w:name="Grid Table 6 Colorful Accent 3" w:uiPriority="51"/>
+    <w:lsdException w:name="Grid Table 7 Colorful Accent 3" w:uiPriority="52"/>
+    <w:lsdException w:name="Grid Table 1 Light Accent 4" w:uiPriority="46"/>
+    <w:lsdException w:name="Grid Table 2 Accent 4" w:uiPriority="47"/>
+    <w:lsdException w:name="Grid Table 3 Accent 4" w:uiPriority="48"/>
+    <w:lsdException w:name="Grid Table 4 Accent 4" w:uiPriority="49"/>
+    <w:lsdException w:name="Grid Table 5 Dark Accent 4" w:uiPriority="50"/>
+    <w:lsdException w:name="Grid Table 6 Colorful Accent 4" w:uiPriority="51"/>
+    <w:lsdException w:name="Grid Table 7 Colorful Accent 4" w:uiPriority="52"/>
+    <w:lsdException w:name="Grid Table 1 Light Accent 5" w:uiPriority="46"/>
+    <w:lsdException w:name="Grid Table 2 Accent 5" w:uiPriority="47"/>
+    <w:lsdException w:name="Grid Table 3 Accent 5" w:uiPriority="48"/>
+    <w:lsdException w:name="Grid Table 4 Accent 5" w:uiPriority="49"/>
+    <w:lsdException w:name="Grid Table 5 Dark Accent 5" w:uiPriority="50"/>
+    <w:lsdException w:name="Grid Table 6 Colorful Accent 5" w:uiPriority="51"/>
+    <w:lsdException w:name="Grid Table 7 Colorful Accent 5" w:uiPriority="52"/>
+    <w:lsdException w:name="Grid Table 1 Light Accent 6" w:uiPriority="46"/>
+    <w:lsdException w:name="Grid Table 2 Accent 6" w:uiPriority="47"/>
+    <w:lsdException w:name="Grid Table 3 Accent 6" w:uiPriority="48"/>
+    <w:lsdException w:name="Grid Table 4 Accent 6" w:uiPriority="49"/>
+    <w:lsdException w:name="Grid Table 5 Dark Accent 6" w:uiPriority="50"/>
+    <w:lsdException w:name="Grid Table 6 Colorful Accent 6" w:uiPriority="51"/>
+    <w:lsdException w:name="Grid Table 7 Colorful Accent 6" w:uiPriority="52"/>
+    <w:lsdException w:name="List Table 1 Light" w:uiPriority="46"/>
+    <w:lsdException w:name="List Table 2" w:uiPriority="47"/>
+    <w:lsdException w:name="List Table 3" w:uiPriority="48"/>
+    <w:lsdException w:name="List Table 4" w:uiPriority="49"/>
+    <w:lsdException w:name="List Table 5 Dark" w:uiPriority="50"/>
+    <w:lsdException w:name="List Table 6 Colorful" w:uiPriority="51"/>
+    <w:lsdException w:name="List Table 7 Colorful" w:uiPriority="52"/>
+    <w:lsdException w:name="List Table 1 Light Accent 1" w:uiPriority="46"/>
+    <w:lsdException w:name="List Table 2 Accent 1" w:uiPriority="47"/>
+    <w:lsdException w:name="List Table 3 Accent 1" w:uiPriority="48"/>
+    <w:lsdException w:name="List Table 4 Accent 1" w:uiPriority="49"/>
+    <w:lsdException w:name="List Table 5 Dark Accent 1" w:uiPriority="50"/>
+    <w:lsdException w:name="List Table 6 Colorful Accent 1" w:uiPriority="51"/>
+    <w:lsdException w:name="List Table 7 Colorful Accent 1" w:uiPriority="52"/>
+    <w:lsdException w:name="List Table 1 Light Accent 2" w:uiPriority="46"/>
+    <w:lsdException w:name="List Table 2 Accent 2" w:uiPriority="47"/>
+    <w:lsdException w:name="List Table 3 Accent 2" w:uiPriority="48"/>
+    <w:lsdException w:name="List Table 4 Accent 2" w:uiPriority="49"/>
+    <w:lsdException w:name="List Table 5 Dark Accent 2" w:uiPriority="50"/>
+    <w:lsdException w:name="List Table 6 Colorful Accent 2" w:uiPriority="51"/>
+    <w:lsdException w:name="List Table 7 Colorful Accent 2" w:uiPriority="52"/>
+    <w:lsdException w:name="List Table 1 Light Accent 3" w:uiPriority="46"/>
+    <w:lsdException w:name="List Table 2 Accent 3" w:uiPriority="47"/>
+    <w:lsdException w:name="List Table 3 Accent 3" w:uiPriority="48"/>
+    <w:lsdException w:name="List Table 4 Accent 3" w:uiPriority="49"/>
+    <w:lsdException w:name="List Table 5 Dark Accent 3" w:uiPriority="50"/>
+    <w:lsdException w:name="List Table 6 Colorful Accent 3" w:uiPriority="51"/>
+    <w:lsdException w:name="List Table 7 Colorful Accent 3" w:uiPriority="52"/>
+    <w:lsdException w:name="List Table 1 Light Accent 4" w:uiPriority="46"/>
+    <w:lsdException w:name="List Table 2 Accent 4" w:uiPriority="47"/>
+    <w:lsdException w:name="List Table 3 Accent 4" w:uiPriority="48"/>
+    <w:lsdException w:name="List Table 4 Accent 4" w:uiPriority="49"/>
+    <w:lsdException w:name="List Table 5 Dark Accent 4" w:uiPriority="50"/>
+    <w:lsdException w:name="List Table 6 Colorful Accent 4" w:uiPriority="51"/>
+    <w:lsdException w:name="List Table 7 Colorful Accent 4" w:uiPriority="52"/>
+    <w:lsdException w:name="List Table 1 Light Accent 5" w:uiPriority="46"/>
+    <w:lsdException w:name="List Table 2 Accent 5" w:uiPriority="47"/>
+    <w:lsdException w:name="List Table 3 Accent 5" w:uiPriority="48"/>
+    <w:lsdException w:name="List Table 4 Accent 5" w:uiPriority="49"/>
+    <w:lsdException w:name="List Table 5 Dark Accent 5" w:uiPriority="50"/>
+    <w:lsdException w:name="List Table 6 Colorful Accent 5" w:uiPriority="51"/>
+    <w:lsdException w:name="List Table 7 Colorful Accent 5" w:uiPriority="52"/>
+    <w:lsdException w:name="List Table 1 Light Accent 6" w:uiPriority="46"/>
+    <w:lsdException w:name="List Table 2 Accent 6" w:uiPriority="47"/>
+    <w:lsdException w:name="List Table 3 Accent 6" w:uiPriority="48"/>
+    <w:lsdException w:name="List Table 4 Accent 6" w:uiPriority="49"/>
+    <w:lsdException w:name="List Table 5 Dark Accent 6" w:uiPriority="50"/>
+    <w:lsdException w:name="List Table 6 Colorful Accent 6" w:uiPriority="51"/>
+    <w:lsdException w:name="List Table 7 Colorful Accent 6" w:uiPriority="52"/>
+    <w:lsdException w:name="Mention" w:semiHidden="1" w:unhideWhenUsed="1"/>
+    <w:lsdException w:name="Smart Hyperlink" w:semiHidden="1" w:unhideWhenUsed="1"/>
+    <w:lsdException w:name="Hashtag" w:semiHidden="1" w:unhideWhenUsed="1"/>
+    <w:lsdException w:name="Unresolved Mention" w:semiHidden="1" w:unhideWhenUsed="1"/>
+    <w:lsdException w:name="Smart Link" w:semiHidden="1" w:unhideWhenUsed="1"/>
+  </w:latentStyles>
+  <w:style w:type="paragraph" w:default="1" w:styleId="Normal">
+    <w:name w:val="Normal"/>
+    <w:qFormat/>
   </w:style>
   <w:style w:type="paragraph" w:styleId="Heading1">
     <w:name w:val="heading 1"/>
     <w:basedOn w:val="Normal"/>
     <w:next w:val="Normal"/>
+    <w:uiPriority w:val="9"/>
+    <w:qFormat/>
     <w:pPr>
-      <w:keepNext w:val="1"/>
-      <w:keepLines w:val="1"/>
-      <w:spacing w:after="120" w:before="480" w:lineRule="auto"/>
+      <w:keepNext/>
+      <w:keepLines/>
+      <w:spacing w:before="480" w:after="120"/>
+      <w:outlineLvl w:val="0"/>
     </w:pPr>
     <w:rPr>
-      <w:b w:val="1"/>
+      <w:b/>
       <w:sz w:val="48"/>
       <w:szCs w:val="48"/>
     </w:rPr>
@@ -224,13 +652,18 @@
     <w:name w:val="heading 2"/>
     <w:basedOn w:val="Normal"/>
     <w:next w:val="Normal"/>
+    <w:uiPriority w:val="9"/>
+    <w:semiHidden/>
+    <w:unhideWhenUsed/>
+    <w:qFormat/>
     <w:pPr>
-      <w:keepNext w:val="1"/>
-      <w:keepLines w:val="1"/>
-      <w:spacing w:after="80" w:before="360" w:lineRule="auto"/>
+      <w:keepNext/>
+      <w:keepLines/>
+      <w:spacing w:before="360" w:after="80"/>
+      <w:outlineLvl w:val="1"/>
     </w:pPr>
     <w:rPr>
-      <w:b w:val="1"/>
+      <w:b/>
       <w:sz w:val="36"/>
       <w:szCs w:val="36"/>
     </w:rPr>
@@ -239,13 +672,18 @@
     <w:name w:val="heading 3"/>
     <w:basedOn w:val="Normal"/>
     <w:next w:val="Normal"/>
+    <w:uiPriority w:val="9"/>
+    <w:semiHidden/>
+    <w:unhideWhenUsed/>
+    <w:qFormat/>
     <w:pPr>
-      <w:keepNext w:val="1"/>
-      <w:keepLines w:val="1"/>
-      <w:spacing w:after="80" w:before="280" w:lineRule="auto"/>
+      <w:keepNext/>
+      <w:keepLines/>
+      <w:spacing w:before="280" w:after="80"/>
+      <w:outlineLvl w:val="2"/>
     </w:pPr>
     <w:rPr>
-      <w:b w:val="1"/>
+      <w:b/>
       <w:sz w:val="28"/>
       <w:szCs w:val="28"/>
     </w:rPr>
@@ -254,13 +692,18 @@
     <w:name w:val="heading 4"/>
     <w:basedOn w:val="Normal"/>
     <w:next w:val="Normal"/>
+    <w:uiPriority w:val="9"/>
+    <w:semiHidden/>
+    <w:unhideWhenUsed/>
+    <w:qFormat/>
     <w:pPr>
-      <w:keepNext w:val="1"/>
-      <w:keepLines w:val="1"/>
-      <w:spacing w:after="40" w:before="240" w:lineRule="auto"/>
+      <w:keepNext/>
+      <w:keepLines/>
+      <w:spacing w:before="240" w:after="40"/>
+      <w:outlineLvl w:val="3"/>
     </w:pPr>
     <w:rPr>
-      <w:b w:val="1"/>
+      <w:b/>
       <w:sz w:val="24"/>
       <w:szCs w:val="24"/>
     </w:rPr>
@@ -269,43 +712,80 @@
     <w:name w:val="heading 5"/>
     <w:basedOn w:val="Normal"/>
     <w:next w:val="Normal"/>
+    <w:uiPriority w:val="9"/>
+    <w:semiHidden/>
+    <w:unhideWhenUsed/>
+    <w:qFormat/>
     <w:pPr>
-      <w:keepNext w:val="1"/>
-      <w:keepLines w:val="1"/>
-      <w:spacing w:after="40" w:before="220" w:lineRule="auto"/>
+      <w:keepNext/>
+      <w:keepLines/>
+      <w:spacing w:before="220" w:after="40"/>
+      <w:outlineLvl w:val="4"/>
     </w:pPr>
     <w:rPr>
-      <w:b w:val="1"/>
-      <w:sz w:val="22"/>
-      <w:szCs w:val="22"/>
+      <w:b/>
     </w:rPr>
   </w:style>
   <w:style w:type="paragraph" w:styleId="Heading6">
     <w:name w:val="heading 6"/>
     <w:basedOn w:val="Normal"/>
     <w:next w:val="Normal"/>
+    <w:uiPriority w:val="9"/>
+    <w:semiHidden/>
+    <w:unhideWhenUsed/>
+    <w:qFormat/>
     <w:pPr>
-      <w:keepNext w:val="1"/>
-      <w:keepLines w:val="1"/>
-      <w:spacing w:after="40" w:before="200" w:lineRule="auto"/>
+      <w:keepNext/>
+      <w:keepLines/>
+      <w:spacing w:before="200" w:after="40"/>
+      <w:outlineLvl w:val="5"/>
     </w:pPr>
     <w:rPr>
-      <w:b w:val="1"/>
+      <w:b/>
       <w:sz w:val="20"/>
       <w:szCs w:val="20"/>
     </w:rPr>
+  </w:style>
+  <w:style w:type="character" w:default="1" w:styleId="DefaultParagraphFont">
+    <w:name w:val="Default Paragraph Font"/>
+    <w:uiPriority w:val="1"/>
+    <w:semiHidden/>
+    <w:unhideWhenUsed/>
+  </w:style>
+  <w:style w:type="table" w:default="1" w:styleId="TableNormal">
+    <w:name w:val="Normal Table"/>
+    <w:uiPriority w:val="99"/>
+    <w:semiHidden/>
+    <w:unhideWhenUsed/>
+    <w:tblPr>
+      <w:tblInd w:w="0" w:type="dxa"/>
+      <w:tblCellMar>
+        <w:top w:w="0" w:type="dxa"/>
+        <w:left w:w="108" w:type="dxa"/>
+        <w:bottom w:w="0" w:type="dxa"/>
+        <w:right w:w="108" w:type="dxa"/>
+      </w:tblCellMar>
+    </w:tblPr>
+  </w:style>
+  <w:style w:type="numbering" w:default="1" w:styleId="NoList">
+    <w:name w:val="No List"/>
+    <w:uiPriority w:val="99"/>
+    <w:semiHidden/>
+    <w:unhideWhenUsed/>
   </w:style>
   <w:style w:type="paragraph" w:styleId="Title">
     <w:name w:val="Title"/>
     <w:basedOn w:val="Normal"/>
     <w:next w:val="Normal"/>
+    <w:uiPriority w:val="10"/>
+    <w:qFormat/>
     <w:pPr>
-      <w:keepNext w:val="1"/>
-      <w:keepLines w:val="1"/>
-      <w:spacing w:after="120" w:before="480" w:lineRule="auto"/>
+      <w:keepNext/>
+      <w:keepLines/>
+      <w:spacing w:before="480" w:after="120"/>
     </w:pPr>
     <w:rPr>
-      <w:b w:val="1"/>
+      <w:b/>
       <w:sz w:val="72"/>
       <w:szCs w:val="72"/>
     </w:rPr>
@@ -314,14 +794,16 @@
     <w:name w:val="Subtitle"/>
     <w:basedOn w:val="Normal"/>
     <w:next w:val="Normal"/>
+    <w:uiPriority w:val="11"/>
+    <w:qFormat/>
     <w:pPr>
-      <w:keepNext w:val="1"/>
-      <w:keepLines w:val="1"/>
-      <w:spacing w:after="80" w:before="360" w:lineRule="auto"/>
+      <w:keepNext/>
+      <w:keepLines/>
+      <w:spacing w:before="360" w:after="80"/>
     </w:pPr>
     <w:rPr>
-      <w:rFonts w:ascii="Georgia" w:cs="Georgia" w:eastAsia="Georgia" w:hAnsi="Georgia"/>
-      <w:i w:val="1"/>
+      <w:rFonts w:ascii="Georgia" w:eastAsia="Georgia" w:hAnsi="Georgia" w:cs="Georgia"/>
+      <w:i/>
       <w:color w:val="666666"/>
       <w:sz w:val="48"/>
       <w:szCs w:val="48"/>

</xml_diff>